<commit_message>
Things for the testf
</commit_message>
<xml_diff>
--- a/COT5405 - Algorithms/test1Review.docx
+++ b/COT5405 - Algorithms/test1Review.docx
@@ -10,8 +10,500 @@
           <w:numId w:val="1"/>
         </w:numPr>
       </w:pPr>
+      <w:r>
+        <w:t>Topological ordering</w:t>
+      </w:r>
+    </w:p>
+    <w:p>
+      <w:pPr>
+        <w:pStyle w:val="ListParagraph"/>
+        <w:numPr>
+          <w:ilvl w:val="0"/>
+          <w:numId w:val="1"/>
+        </w:numPr>
+      </w:pPr>
+      <w:r>
+        <w:t>S</w:t>
+      </w:r>
+      <w:r>
+        <w:t>orting</w:t>
+      </w:r>
+      <w:r>
+        <w:t>: heapsort</w:t>
+      </w:r>
+    </w:p>
+    <w:p>
+      <w:pPr>
+        <w:pStyle w:val="ListParagraph"/>
+        <w:numPr>
+          <w:ilvl w:val="1"/>
+          <w:numId w:val="1"/>
+        </w:numPr>
+      </w:pPr>
+      <w:r>
+        <w:t>Turn into heap (each node is higher value than its children)</w:t>
+      </w:r>
+    </w:p>
+    <w:p>
+      <w:pPr>
+        <w:pStyle w:val="ListParagraph"/>
+        <w:numPr>
+          <w:ilvl w:val="1"/>
+          <w:numId w:val="1"/>
+        </w:numPr>
+      </w:pPr>
+      <w:r>
+        <w:t>Left child 2i+1</w:t>
+      </w:r>
+    </w:p>
+    <w:p>
+      <w:pPr>
+        <w:pStyle w:val="ListParagraph"/>
+        <w:numPr>
+          <w:ilvl w:val="1"/>
+          <w:numId w:val="1"/>
+        </w:numPr>
+      </w:pPr>
+      <w:r>
+        <w:t>Right child 2i+2</w:t>
+      </w:r>
       <w:bookmarkStart w:id="0" w:name="_GoBack"/>
       <w:bookmarkEnd w:id="0"/>
+    </w:p>
+    <w:p>
+      <w:pPr>
+        <w:pStyle w:val="ListParagraph"/>
+        <w:numPr>
+          <w:ilvl w:val="0"/>
+          <w:numId w:val="1"/>
+        </w:numPr>
+      </w:pPr>
+      <w:r>
+        <w:t>Shortest path</w:t>
+      </w:r>
+    </w:p>
+    <w:p>
+      <w:pPr>
+        <w:pStyle w:val="ListParagraph"/>
+        <w:numPr>
+          <w:ilvl w:val="0"/>
+          <w:numId w:val="1"/>
+        </w:numPr>
+      </w:pPr>
+      <w:r>
+        <w:t>MST</w:t>
+      </w:r>
+    </w:p>
+    <w:p>
+      <w:pPr>
+        <w:pStyle w:val="ListParagraph"/>
+        <w:numPr>
+          <w:ilvl w:val="1"/>
+          <w:numId w:val="1"/>
+        </w:numPr>
+      </w:pPr>
+      <w:r>
+        <w:t>Prim’s</w:t>
+      </w:r>
+    </w:p>
+    <w:p>
+      <w:pPr>
+        <w:pStyle w:val="ListParagraph"/>
+        <w:numPr>
+          <w:ilvl w:val="1"/>
+          <w:numId w:val="1"/>
+        </w:numPr>
+      </w:pPr>
+      <w:r>
+        <w:t>Kruskal’s</w:t>
+      </w:r>
+    </w:p>
+    <w:p>
+      <w:pPr>
+        <w:pStyle w:val="ListParagraph"/>
+        <w:numPr>
+          <w:ilvl w:val="1"/>
+          <w:numId w:val="1"/>
+        </w:numPr>
+      </w:pPr>
+      <w:r>
+        <w:t>One more</w:t>
+      </w:r>
+    </w:p>
+    <w:p>
+      <w:pPr>
+        <w:pStyle w:val="ListParagraph"/>
+        <w:numPr>
+          <w:ilvl w:val="0"/>
+          <w:numId w:val="1"/>
+        </w:numPr>
+      </w:pPr>
+      <w:r>
+        <w:t>Connectivity</w:t>
+      </w:r>
+    </w:p>
+    <w:p>
+      <w:pPr>
+        <w:pStyle w:val="ListParagraph"/>
+        <w:numPr>
+          <w:ilvl w:val="0"/>
+          <w:numId w:val="1"/>
+        </w:numPr>
+      </w:pPr>
+      <w:r>
+        <w:t>Be able to analyze running time of algorithms (time complexity)</w:t>
+      </w:r>
+    </w:p>
+    <w:p>
+      <w:r>
+        <w:t>Make sure I can</w:t>
+      </w:r>
+    </w:p>
+    <w:p>
+      <w:pPr>
+        <w:pStyle w:val="ListParagraph"/>
+        <w:numPr>
+          <w:ilvl w:val="0"/>
+          <w:numId w:val="1"/>
+        </w:numPr>
+      </w:pPr>
+      <w:r>
+        <w:t>Given an algorithm, get its upper bounds, lower bounds, and tight bounds Big oh notation</w:t>
+      </w:r>
+    </w:p>
+    <w:p>
+      <w:pPr>
+        <w:pStyle w:val="ListParagraph"/>
+        <w:numPr>
+          <w:ilvl w:val="1"/>
+          <w:numId w:val="1"/>
+        </w:numPr>
+      </w:pPr>
+      <w:r>
+        <w:t>Polynomial time</w:t>
+      </w:r>
+    </w:p>
+    <w:p>
+      <w:pPr>
+        <w:pStyle w:val="ListParagraph"/>
+        <w:numPr>
+          <w:ilvl w:val="1"/>
+          <w:numId w:val="1"/>
+        </w:numPr>
+      </w:pPr>
+      <w:r>
+        <w:t>Logarithmic time</w:t>
+      </w:r>
+    </w:p>
+    <w:p>
+      <w:pPr>
+        <w:pStyle w:val="ListParagraph"/>
+        <w:numPr>
+          <w:ilvl w:val="1"/>
+          <w:numId w:val="1"/>
+        </w:numPr>
+      </w:pPr>
+      <w:r>
+        <w:t>Exponential time</w:t>
+      </w:r>
+    </w:p>
+    <w:p>
+      <w:pPr>
+        <w:pStyle w:val="ListParagraph"/>
+        <w:numPr>
+          <w:ilvl w:val="0"/>
+          <w:numId w:val="1"/>
+        </w:numPr>
+      </w:pPr>
+      <w:r>
+        <w:t>Run stable matching on a set of men/women hospitals/patients</w:t>
+      </w:r>
+    </w:p>
+    <w:p>
+      <w:pPr>
+        <w:pStyle w:val="ListParagraph"/>
+        <w:numPr>
+          <w:ilvl w:val="0"/>
+          <w:numId w:val="1"/>
+        </w:numPr>
+      </w:pPr>
+      <w:r>
+        <w:t>Big-Θ</w:t>
+      </w:r>
+      <w:r>
+        <w:t xml:space="preserve"> is when the upper and lower bounds are the same</w:t>
+      </w:r>
+    </w:p>
+    <w:p>
+      <w:pPr>
+        <w:pStyle w:val="ListParagraph"/>
+        <w:numPr>
+          <w:ilvl w:val="0"/>
+          <w:numId w:val="1"/>
+        </w:numPr>
+      </w:pPr>
+      <w:r>
+        <w:t>Breadth first search, depth first search</w:t>
+      </w:r>
+    </w:p>
+    <w:p>
+      <w:pPr>
+        <w:pStyle w:val="ListParagraph"/>
+        <w:numPr>
+          <w:ilvl w:val="1"/>
+          <w:numId w:val="1"/>
+        </w:numPr>
+      </w:pPr>
+      <w:r>
+        <w:t>Know how to do the topological ordering of each</w:t>
+      </w:r>
+    </w:p>
+    <w:p>
+      <w:pPr>
+        <w:pStyle w:val="ListParagraph"/>
+        <w:numPr>
+          <w:ilvl w:val="1"/>
+          <w:numId w:val="1"/>
+        </w:numPr>
+      </w:pPr>
+      <w:r>
+        <w:t>Depth first.  Start at bottom, move up</w:t>
+      </w:r>
+    </w:p>
+    <w:p>
+      <w:pPr>
+        <w:pStyle w:val="ListParagraph"/>
+        <w:numPr>
+          <w:ilvl w:val="1"/>
+          <w:numId w:val="1"/>
+        </w:numPr>
+      </w:pPr>
+      <w:r>
+        <w:t>Breadth first – start at top of graph then move down a level starting at the left then moving right</w:t>
+      </w:r>
+      <w:r>
+        <w:t xml:space="preserve">, mark the nodes </w:t>
+      </w:r>
+    </w:p>
+    <w:p>
+      <w:pPr>
+        <w:pStyle w:val="ListParagraph"/>
+        <w:numPr>
+          <w:ilvl w:val="2"/>
+          <w:numId w:val="1"/>
+        </w:numPr>
+      </w:pPr>
+      <w:r>
+        <w:rPr>
+          <w:noProof/>
+        </w:rPr>
+        <w:drawing>
+          <wp:inline distT="0" distB="0" distL="0" distR="0">
+            <wp:extent cx="2381250" cy="2400300"/>
+            <wp:effectExtent l="0" t="0" r="0" b="0"/>
+            <wp:docPr id="1" name="Picture 1" descr="https://upload.wikimedia.org/wikipedia/commons/thumb/a/ad/MapGermanyGraph.svg/250px-MapGermanyGraph.svg.png"/>
+            <wp:cNvGraphicFramePr>
+              <a:graphicFrameLocks xmlns:a="http://schemas.openxmlformats.org/drawingml/2006/main" noChangeAspect="1"/>
+            </wp:cNvGraphicFramePr>
+            <a:graphic xmlns:a="http://schemas.openxmlformats.org/drawingml/2006/main">
+              <a:graphicData uri="http://schemas.openxmlformats.org/drawingml/2006/picture">
+                <pic:pic xmlns:pic="http://schemas.openxmlformats.org/drawingml/2006/picture">
+                  <pic:nvPicPr>
+                    <pic:cNvPr id="0" name="Picture 1" descr="https://upload.wikimedia.org/wikipedia/commons/thumb/a/ad/MapGermanyGraph.svg/250px-MapGermanyGraph.svg.png"/>
+                    <pic:cNvPicPr>
+                      <a:picLocks noChangeAspect="1" noChangeArrowheads="1"/>
+                    </pic:cNvPicPr>
+                  </pic:nvPicPr>
+                  <pic:blipFill>
+                    <a:blip r:embed="rId5">
+                      <a:extLst>
+                        <a:ext uri="{28A0092B-C50C-407E-A947-70E740481C1C}">
+                          <a14:useLocalDpi xmlns:a14="http://schemas.microsoft.com/office/drawing/2010/main" val="0"/>
+                        </a:ext>
+                      </a:extLst>
+                    </a:blip>
+                    <a:srcRect/>
+                    <a:stretch>
+                      <a:fillRect/>
+                    </a:stretch>
+                  </pic:blipFill>
+                  <pic:spPr bwMode="auto">
+                    <a:xfrm>
+                      <a:off x="0" y="0"/>
+                      <a:ext cx="2381250" cy="2400300"/>
+                    </a:xfrm>
+                    <a:prstGeom prst="rect">
+                      <a:avLst/>
+                    </a:prstGeom>
+                    <a:noFill/>
+                    <a:ln>
+                      <a:noFill/>
+                    </a:ln>
+                  </pic:spPr>
+                </pic:pic>
+              </a:graphicData>
+            </a:graphic>
+          </wp:inline>
+        </w:drawing>
+      </w:r>
+    </w:p>
+    <w:p>
+      <w:pPr>
+        <w:pStyle w:val="ListParagraph"/>
+        <w:numPr>
+          <w:ilvl w:val="2"/>
+          <w:numId w:val="1"/>
+        </w:numPr>
+      </w:pPr>
+      <w:r>
+        <w:rPr>
+          <w:noProof/>
+        </w:rPr>
+        <w:lastRenderedPageBreak/>
+        <w:drawing>
+          <wp:inline distT="0" distB="0" distL="0" distR="0">
+            <wp:extent cx="2381250" cy="1704975"/>
+            <wp:effectExtent l="0" t="0" r="0" b="9525"/>
+            <wp:docPr id="2" name="Picture 2" descr="https://upload.wikimedia.org/wikipedia/commons/thumb/6/63/GermanyBFS.svg/250px-GermanyBFS.svg.png"/>
+            <wp:cNvGraphicFramePr>
+              <a:graphicFrameLocks xmlns:a="http://schemas.openxmlformats.org/drawingml/2006/main" noChangeAspect="1"/>
+            </wp:cNvGraphicFramePr>
+            <a:graphic xmlns:a="http://schemas.openxmlformats.org/drawingml/2006/main">
+              <a:graphicData uri="http://schemas.openxmlformats.org/drawingml/2006/picture">
+                <pic:pic xmlns:pic="http://schemas.openxmlformats.org/drawingml/2006/picture">
+                  <pic:nvPicPr>
+                    <pic:cNvPr id="0" name="Picture 3" descr="https://upload.wikimedia.org/wikipedia/commons/thumb/6/63/GermanyBFS.svg/250px-GermanyBFS.svg.png"/>
+                    <pic:cNvPicPr>
+                      <a:picLocks noChangeAspect="1" noChangeArrowheads="1"/>
+                    </pic:cNvPicPr>
+                  </pic:nvPicPr>
+                  <pic:blipFill>
+                    <a:blip r:embed="rId6">
+                      <a:extLst>
+                        <a:ext uri="{28A0092B-C50C-407E-A947-70E740481C1C}">
+                          <a14:useLocalDpi xmlns:a14="http://schemas.microsoft.com/office/drawing/2010/main" val="0"/>
+                        </a:ext>
+                      </a:extLst>
+                    </a:blip>
+                    <a:srcRect/>
+                    <a:stretch>
+                      <a:fillRect/>
+                    </a:stretch>
+                  </pic:blipFill>
+                  <pic:spPr bwMode="auto">
+                    <a:xfrm>
+                      <a:off x="0" y="0"/>
+                      <a:ext cx="2381250" cy="1704975"/>
+                    </a:xfrm>
+                    <a:prstGeom prst="rect">
+                      <a:avLst/>
+                    </a:prstGeom>
+                    <a:noFill/>
+                    <a:ln>
+                      <a:noFill/>
+                    </a:ln>
+                  </pic:spPr>
+                </pic:pic>
+              </a:graphicData>
+            </a:graphic>
+          </wp:inline>
+        </w:drawing>
+      </w:r>
+    </w:p>
+    <w:p>
+      <w:pPr>
+        <w:pStyle w:val="ListParagraph"/>
+        <w:numPr>
+          <w:ilvl w:val="0"/>
+          <w:numId w:val="1"/>
+        </w:numPr>
+      </w:pPr>
+      <w:r>
+        <w:t>Testing bipartite graphs</w:t>
+      </w:r>
+    </w:p>
+    <w:p>
+      <w:pPr>
+        <w:pStyle w:val="ListParagraph"/>
+        <w:numPr>
+          <w:ilvl w:val="1"/>
+          <w:numId w:val="1"/>
+        </w:numPr>
+      </w:pPr>
+      <w:r>
+        <w:t>Meaning the graph can be broken up into two colors so that each point doesn’t point to one of its own colors</w:t>
+      </w:r>
+    </w:p>
+    <w:p>
+      <w:pPr>
+        <w:pStyle w:val="ListParagraph"/>
+        <w:numPr>
+          <w:ilvl w:val="1"/>
+          <w:numId w:val="1"/>
+        </w:numPr>
+      </w:pPr>
+      <w:r>
+        <w:rPr>
+          <w:noProof/>
+        </w:rPr>
+        <w:drawing>
+          <wp:inline distT="0" distB="0" distL="0" distR="0">
+            <wp:extent cx="4343400" cy="1495425"/>
+            <wp:effectExtent l="0" t="0" r="0" b="9525"/>
+            <wp:docPr id="3" name="Picture 3" descr="BipartiteGraph"/>
+            <wp:cNvGraphicFramePr>
+              <a:graphicFrameLocks xmlns:a="http://schemas.openxmlformats.org/drawingml/2006/main" noChangeAspect="1"/>
+            </wp:cNvGraphicFramePr>
+            <a:graphic xmlns:a="http://schemas.openxmlformats.org/drawingml/2006/main">
+              <a:graphicData uri="http://schemas.openxmlformats.org/drawingml/2006/picture">
+                <pic:pic xmlns:pic="http://schemas.openxmlformats.org/drawingml/2006/picture">
+                  <pic:nvPicPr>
+                    <pic:cNvPr id="0" name="Picture 5" descr="BipartiteGraph"/>
+                    <pic:cNvPicPr>
+                      <a:picLocks noChangeAspect="1" noChangeArrowheads="1"/>
+                    </pic:cNvPicPr>
+                  </pic:nvPicPr>
+                  <pic:blipFill>
+                    <a:blip r:embed="rId7">
+                      <a:extLst>
+                        <a:ext uri="{28A0092B-C50C-407E-A947-70E740481C1C}">
+                          <a14:useLocalDpi xmlns:a14="http://schemas.microsoft.com/office/drawing/2010/main" val="0"/>
+                        </a:ext>
+                      </a:extLst>
+                    </a:blip>
+                    <a:srcRect/>
+                    <a:stretch>
+                      <a:fillRect/>
+                    </a:stretch>
+                  </pic:blipFill>
+                  <pic:spPr bwMode="auto">
+                    <a:xfrm>
+                      <a:off x="0" y="0"/>
+                      <a:ext cx="4343400" cy="1495425"/>
+                    </a:xfrm>
+                    <a:prstGeom prst="rect">
+                      <a:avLst/>
+                    </a:prstGeom>
+                    <a:noFill/>
+                    <a:ln>
+                      <a:noFill/>
+                    </a:ln>
+                  </pic:spPr>
+                </pic:pic>
+              </a:graphicData>
+            </a:graphic>
+          </wp:inline>
+        </w:drawing>
+      </w:r>
+    </w:p>
+    <w:p>
+      <w:pPr>
+        <w:pStyle w:val="ListParagraph"/>
+        <w:numPr>
+          <w:ilvl w:val="0"/>
+          <w:numId w:val="1"/>
+        </w:numPr>
+      </w:pPr>
       <w:r>
         <w:t>Topological ordering</w:t>
       </w:r>
@@ -20,18 +512,200 @@
       <w:pPr>
         <w:pStyle w:val="ListParagraph"/>
         <w:numPr>
+          <w:ilvl w:val="1"/>
+          <w:numId w:val="1"/>
+        </w:numPr>
+      </w:pPr>
+      <w:r>
+        <w:t>See where the graph can possibly start.  Then check every possible combination</w:t>
+      </w:r>
+    </w:p>
+    <w:p>
+      <w:pPr>
+        <w:pStyle w:val="ListParagraph"/>
+        <w:numPr>
+          <w:ilvl w:val="1"/>
+          <w:numId w:val="1"/>
+        </w:numPr>
+      </w:pPr>
+      <w:r>
+        <w:rPr>
+          <w:noProof/>
+        </w:rPr>
+        <w:drawing>
+          <wp:inline distT="0" distB="0" distL="0" distR="0">
+            <wp:extent cx="2456936" cy="4010025"/>
+            <wp:effectExtent l="0" t="0" r="635" b="0"/>
+            <wp:docPr id="4" name="Picture 4"/>
+            <wp:cNvGraphicFramePr>
+              <a:graphicFrameLocks xmlns:a="http://schemas.openxmlformats.org/drawingml/2006/main" noChangeAspect="1"/>
+            </wp:cNvGraphicFramePr>
+            <a:graphic xmlns:a="http://schemas.openxmlformats.org/drawingml/2006/main">
+              <a:graphicData uri="http://schemas.openxmlformats.org/drawingml/2006/picture">
+                <pic:pic xmlns:pic="http://schemas.openxmlformats.org/drawingml/2006/picture">
+                  <pic:nvPicPr>
+                    <pic:cNvPr id="0" name="Picture 7"/>
+                    <pic:cNvPicPr>
+                      <a:picLocks noChangeAspect="1" noChangeArrowheads="1"/>
+                    </pic:cNvPicPr>
+                  </pic:nvPicPr>
+                  <pic:blipFill>
+                    <a:blip r:embed="rId8">
+                      <a:extLst>
+                        <a:ext uri="{28A0092B-C50C-407E-A947-70E740481C1C}">
+                          <a14:useLocalDpi xmlns:a14="http://schemas.microsoft.com/office/drawing/2010/main" val="0"/>
+                        </a:ext>
+                      </a:extLst>
+                    </a:blip>
+                    <a:srcRect/>
+                    <a:stretch>
+                      <a:fillRect/>
+                    </a:stretch>
+                  </pic:blipFill>
+                  <pic:spPr bwMode="auto">
+                    <a:xfrm>
+                      <a:off x="0" y="0"/>
+                      <a:ext cx="2474075" cy="4037998"/>
+                    </a:xfrm>
+                    <a:prstGeom prst="rect">
+                      <a:avLst/>
+                    </a:prstGeom>
+                    <a:noFill/>
+                    <a:ln>
+                      <a:noFill/>
+                    </a:ln>
+                  </pic:spPr>
+                </pic:pic>
+              </a:graphicData>
+            </a:graphic>
+          </wp:inline>
+        </w:drawing>
+      </w:r>
+    </w:p>
+    <w:p>
+      <w:pPr>
+        <w:pStyle w:val="ListParagraph"/>
+        <w:numPr>
+          <w:ilvl w:val="1"/>
+          <w:numId w:val="1"/>
+        </w:numPr>
+      </w:pPr>
+      <w:r>
+        <w:lastRenderedPageBreak/>
+        <w:t>Look to see where one must start and must end;  After that count the remaining nodes and do factoral of that number, check number of possible combos inside and do the previous factoral over the new</w:t>
+      </w:r>
+    </w:p>
+    <w:p>
+      <w:pPr>
+        <w:pStyle w:val="ListParagraph"/>
+        <w:numPr>
+          <w:ilvl w:val="1"/>
+          <w:numId w:val="1"/>
+        </w:numPr>
+      </w:pPr>
+      <w:r>
+        <w:t>A sort in which all arrows go to the right is a valid solution</w:t>
+      </w:r>
+    </w:p>
+    <w:p>
+      <w:pPr>
+        <w:pStyle w:val="ListParagraph"/>
+        <w:numPr>
+          <w:ilvl w:val="1"/>
+          <w:numId w:val="1"/>
+        </w:numPr>
+      </w:pPr>
+      <w:r>
+        <w:rPr>
+          <w:noProof/>
+        </w:rPr>
+        <w:drawing>
+          <wp:inline distT="0" distB="0" distL="0" distR="0">
+            <wp:extent cx="4572000" cy="3383280"/>
+            <wp:effectExtent l="0" t="0" r="0" b="7620"/>
+            <wp:docPr id="5" name="Picture 5"/>
+            <wp:cNvGraphicFramePr>
+              <a:graphicFrameLocks xmlns:a="http://schemas.openxmlformats.org/drawingml/2006/main" noChangeAspect="1"/>
+            </wp:cNvGraphicFramePr>
+            <a:graphic xmlns:a="http://schemas.openxmlformats.org/drawingml/2006/main">
+              <a:graphicData uri="http://schemas.openxmlformats.org/drawingml/2006/picture">
+                <pic:pic xmlns:pic="http://schemas.openxmlformats.org/drawingml/2006/picture">
+                  <pic:nvPicPr>
+                    <pic:cNvPr id="0" name="Picture 8"/>
+                    <pic:cNvPicPr>
+                      <a:picLocks noChangeAspect="1" noChangeArrowheads="1"/>
+                    </pic:cNvPicPr>
+                  </pic:nvPicPr>
+                  <pic:blipFill>
+                    <a:blip r:embed="rId9">
+                      <a:extLst>
+                        <a:ext uri="{28A0092B-C50C-407E-A947-70E740481C1C}">
+                          <a14:useLocalDpi xmlns:a14="http://schemas.microsoft.com/office/drawing/2010/main" val="0"/>
+                        </a:ext>
+                      </a:extLst>
+                    </a:blip>
+                    <a:srcRect/>
+                    <a:stretch>
+                      <a:fillRect/>
+                    </a:stretch>
+                  </pic:blipFill>
+                  <pic:spPr bwMode="auto">
+                    <a:xfrm>
+                      <a:off x="0" y="0"/>
+                      <a:ext cx="4572000" cy="3383280"/>
+                    </a:xfrm>
+                    <a:prstGeom prst="rect">
+                      <a:avLst/>
+                    </a:prstGeom>
+                    <a:noFill/>
+                    <a:ln>
+                      <a:noFill/>
+                    </a:ln>
+                  </pic:spPr>
+                </pic:pic>
+              </a:graphicData>
+            </a:graphic>
+          </wp:inline>
+        </w:drawing>
+      </w:r>
+    </w:p>
+    <w:p>
+      <w:pPr>
+        <w:pStyle w:val="ListParagraph"/>
+        <w:numPr>
           <w:ilvl w:val="0"/>
           <w:numId w:val="1"/>
         </w:numPr>
       </w:pPr>
       <w:r>
-        <w:t>S</w:t>
-      </w:r>
-      <w:r>
-        <w:t>orting</w:t>
-      </w:r>
-      <w:r>
-        <w:t>: heapsort</w:t>
+        <w:t>Interval scheduling</w:t>
+      </w:r>
+    </w:p>
+    <w:p>
+      <w:pPr>
+        <w:pStyle w:val="ListParagraph"/>
+        <w:numPr>
+          <w:ilvl w:val="1"/>
+          <w:numId w:val="1"/>
+        </w:numPr>
+      </w:pPr>
+      <w:r>
+        <w:t xml:space="preserve">Do greedily, first sort the schedules by whatever is prioritized, then </w:t>
+      </w:r>
+      <w:r>
+        <w:t>go through the array and pick the compatible ones that come up first</w:t>
+      </w:r>
+    </w:p>
+    <w:p>
+      <w:pPr>
+        <w:pStyle w:val="ListParagraph"/>
+        <w:numPr>
+          <w:ilvl w:val="1"/>
+          <w:numId w:val="1"/>
+        </w:numPr>
+      </w:pPr>
+      <w:r>
+        <w:t>Nlogn due to sorting, then n time to go through the array</w:t>
       </w:r>
     </w:p>
     <w:p>
@@ -43,7 +717,7 @@
         </w:numPr>
       </w:pPr>
       <w:r>
-        <w:t>Shortest path</w:t>
+        <w:t>Interval partitioning – minimizing lateness</w:t>
       </w:r>
     </w:p>
     <w:p>
@@ -55,43 +729,588 @@
         </w:numPr>
       </w:pPr>
       <w:r>
-        <w:t>MST</w:t>
-      </w:r>
-    </w:p>
-    <w:p>
-      <w:pPr>
-        <w:pStyle w:val="ListParagraph"/>
-        <w:numPr>
-          <w:ilvl w:val="1"/>
-          <w:numId w:val="1"/>
-        </w:numPr>
-      </w:pPr>
-      <w:r>
+        <w:t>Dijkstra’s algorithm</w:t>
+      </w:r>
+    </w:p>
+    <w:p>
+      <w:pPr>
+        <w:pStyle w:val="ListParagraph"/>
+        <w:numPr>
+          <w:ilvl w:val="1"/>
+          <w:numId w:val="1"/>
+        </w:numPr>
+      </w:pPr>
+      <w:r>
+        <w:t>Starting node becomes 0 all others have infinity</w:t>
+      </w:r>
+    </w:p>
+    <w:p>
+      <w:pPr>
+        <w:pStyle w:val="ListParagraph"/>
+        <w:numPr>
+          <w:ilvl w:val="1"/>
+          <w:numId w:val="1"/>
+        </w:numPr>
+      </w:pPr>
+      <w:r>
+        <w:t>Check all connected nodes with infinity</w:t>
+      </w:r>
+    </w:p>
+    <w:p>
+      <w:pPr>
+        <w:pStyle w:val="ListParagraph"/>
+        <w:numPr>
+          <w:ilvl w:val="1"/>
+          <w:numId w:val="1"/>
+        </w:numPr>
+      </w:pPr>
+      <w:r>
+        <w:t>Have smallest route get set</w:t>
+      </w:r>
+    </w:p>
+    <w:p>
+      <w:pPr>
+        <w:pStyle w:val="ListParagraph"/>
+        <w:numPr>
+          <w:ilvl w:val="1"/>
+          <w:numId w:val="1"/>
+        </w:numPr>
+      </w:pPr>
+      <w:r>
+        <w:t>When moving from node to node add the last one to determine the smallest</w:t>
+      </w:r>
+    </w:p>
+    <w:p>
+      <w:pPr>
+        <w:pStyle w:val="ListParagraph"/>
+        <w:numPr>
+          <w:ilvl w:val="0"/>
+          <w:numId w:val="1"/>
+        </w:numPr>
+      </w:pPr>
+      <w:r>
+        <w:t>Minimum Spanning Tree (MST)</w:t>
+      </w:r>
+    </w:p>
+    <w:p>
+      <w:pPr>
+        <w:pStyle w:val="ListParagraph"/>
+        <w:numPr>
+          <w:ilvl w:val="1"/>
+          <w:numId w:val="1"/>
+        </w:numPr>
+      </w:pPr>
+      <w:r>
+        <w:t>Kruskal’s</w:t>
+      </w:r>
+    </w:p>
+    <w:p>
+      <w:pPr>
+        <w:pStyle w:val="ListParagraph"/>
+        <w:numPr>
+          <w:ilvl w:val="2"/>
+          <w:numId w:val="1"/>
+        </w:numPr>
+      </w:pPr>
+      <w:r>
+        <w:t>Sort all the edges in non-decreasing order of their weight.</w:t>
+      </w:r>
+    </w:p>
+    <w:p>
+      <w:pPr>
+        <w:pStyle w:val="ListParagraph"/>
+        <w:numPr>
+          <w:ilvl w:val="2"/>
+          <w:numId w:val="1"/>
+        </w:numPr>
+      </w:pPr>
+      <w:r>
+        <w:t>Pick the smallest edge. Check if it forms a cycle with the spanning tree</w:t>
+      </w:r>
+      <w:r>
+        <w:t xml:space="preserve"> </w:t>
+      </w:r>
+    </w:p>
+    <w:p>
+      <w:pPr>
+        <w:pStyle w:val="ListParagraph"/>
+        <w:ind w:left="2160"/>
+      </w:pPr>
+      <w:r>
+        <w:t xml:space="preserve">formed so far. If cycle is not formed, include this edge. Else, discard it.  </w:t>
+      </w:r>
+    </w:p>
+    <w:p>
+      <w:pPr>
+        <w:pStyle w:val="ListParagraph"/>
+        <w:numPr>
+          <w:ilvl w:val="2"/>
+          <w:numId w:val="1"/>
+        </w:numPr>
+      </w:pPr>
+      <w:r>
+        <w:t>Repeat step#2 until there are (</w:t>
+      </w:r>
+      <w:r>
+        <w:t>V-1) edges in the spanning tree</w:t>
+      </w:r>
+    </w:p>
+    <w:p>
+      <w:pPr>
+        <w:pStyle w:val="ListParagraph"/>
+        <w:numPr>
+          <w:ilvl w:val="1"/>
+          <w:numId w:val="1"/>
+        </w:numPr>
+      </w:pPr>
+      <w:r>
+        <w:t>Reverse-Delete</w:t>
+      </w:r>
+    </w:p>
+    <w:p>
+      <w:pPr>
+        <w:numPr>
+          <w:ilvl w:val="2"/>
+          <w:numId w:val="1"/>
+        </w:numPr>
+        <w:shd w:val="clear" w:color="auto" w:fill="FFFFFF"/>
+        <w:spacing w:before="100" w:beforeAutospacing="1" w:after="24" w:line="240" w:lineRule="auto"/>
+        <w:rPr>
+          <w:rFonts w:ascii="Arial" w:eastAsia="Times New Roman" w:hAnsi="Arial" w:cs="Arial"/>
+          <w:color w:val="222222"/>
+          <w:sz w:val="21"/>
+          <w:szCs w:val="21"/>
+        </w:rPr>
+      </w:pPr>
+      <w:r>
+        <w:rPr>
+          <w:rFonts w:ascii="Arial" w:eastAsia="Times New Roman" w:hAnsi="Arial" w:cs="Arial"/>
+          <w:color w:val="222222"/>
+          <w:sz w:val="21"/>
+          <w:szCs w:val="21"/>
+        </w:rPr>
+        <w:t>Start with graph G, which contains a list of edges E.</w:t>
+      </w:r>
+    </w:p>
+    <w:p>
+      <w:pPr>
+        <w:numPr>
+          <w:ilvl w:val="2"/>
+          <w:numId w:val="1"/>
+        </w:numPr>
+        <w:shd w:val="clear" w:color="auto" w:fill="FFFFFF"/>
+        <w:spacing w:before="100" w:beforeAutospacing="1" w:after="24" w:line="240" w:lineRule="auto"/>
+        <w:rPr>
+          <w:rFonts w:ascii="Arial" w:eastAsia="Times New Roman" w:hAnsi="Arial" w:cs="Arial"/>
+          <w:color w:val="222222"/>
+          <w:sz w:val="21"/>
+          <w:szCs w:val="21"/>
+        </w:rPr>
+      </w:pPr>
+      <w:r>
+        <w:rPr>
+          <w:rFonts w:ascii="Arial" w:eastAsia="Times New Roman" w:hAnsi="Arial" w:cs="Arial"/>
+          <w:color w:val="222222"/>
+          <w:sz w:val="21"/>
+          <w:szCs w:val="21"/>
+        </w:rPr>
+        <w:t>Go through E in decreasing order of edge weights.</w:t>
+      </w:r>
+    </w:p>
+    <w:p>
+      <w:pPr>
+        <w:numPr>
+          <w:ilvl w:val="2"/>
+          <w:numId w:val="1"/>
+        </w:numPr>
+        <w:shd w:val="clear" w:color="auto" w:fill="FFFFFF"/>
+        <w:spacing w:before="100" w:beforeAutospacing="1" w:after="24" w:line="240" w:lineRule="auto"/>
+        <w:rPr>
+          <w:rFonts w:ascii="Arial" w:eastAsia="Times New Roman" w:hAnsi="Arial" w:cs="Arial"/>
+          <w:color w:val="222222"/>
+          <w:sz w:val="21"/>
+          <w:szCs w:val="21"/>
+        </w:rPr>
+      </w:pPr>
+      <w:r>
+        <w:rPr>
+          <w:rFonts w:ascii="Arial" w:eastAsia="Times New Roman" w:hAnsi="Arial" w:cs="Arial"/>
+          <w:color w:val="222222"/>
+          <w:sz w:val="21"/>
+          <w:szCs w:val="21"/>
+        </w:rPr>
+        <w:t>For each edge, check if deleting the edge will further disconnect the graph.</w:t>
+      </w:r>
+    </w:p>
+    <w:p>
+      <w:pPr>
+        <w:numPr>
+          <w:ilvl w:val="2"/>
+          <w:numId w:val="1"/>
+        </w:numPr>
+        <w:shd w:val="clear" w:color="auto" w:fill="FFFFFF"/>
+        <w:spacing w:before="100" w:beforeAutospacing="1" w:after="24" w:line="240" w:lineRule="auto"/>
+        <w:rPr>
+          <w:rFonts w:ascii="Arial" w:eastAsia="Times New Roman" w:hAnsi="Arial" w:cs="Arial"/>
+          <w:color w:val="222222"/>
+          <w:sz w:val="21"/>
+          <w:szCs w:val="21"/>
+        </w:rPr>
+      </w:pPr>
+      <w:r>
+        <w:rPr>
+          <w:rFonts w:ascii="Arial" w:eastAsia="Times New Roman" w:hAnsi="Arial" w:cs="Arial"/>
+          <w:color w:val="222222"/>
+          <w:sz w:val="21"/>
+          <w:szCs w:val="21"/>
+        </w:rPr>
+        <w:t>Perform any deletion that does not lead to additional disconnection.</w:t>
+      </w:r>
+    </w:p>
+    <w:p>
+      <w:pPr>
+        <w:pStyle w:val="ListParagraph"/>
+        <w:numPr>
+          <w:ilvl w:val="1"/>
+          <w:numId w:val="1"/>
+        </w:numPr>
+      </w:pPr>
+      <w:r>
+        <w:lastRenderedPageBreak/>
         <w:t>Prim’s</w:t>
       </w:r>
     </w:p>
     <w:p>
       <w:pPr>
-        <w:pStyle w:val="ListParagraph"/>
-        <w:numPr>
-          <w:ilvl w:val="1"/>
-          <w:numId w:val="1"/>
-        </w:numPr>
-      </w:pPr>
-      <w:r>
-        <w:t>Kruskal’s</w:t>
-      </w:r>
-    </w:p>
-    <w:p>
-      <w:pPr>
-        <w:pStyle w:val="ListParagraph"/>
-        <w:numPr>
-          <w:ilvl w:val="1"/>
-          <w:numId w:val="1"/>
-        </w:numPr>
-      </w:pPr>
-      <w:r>
-        <w:t>One more</w:t>
+        <w:numPr>
+          <w:ilvl w:val="2"/>
+          <w:numId w:val="1"/>
+        </w:numPr>
+        <w:shd w:val="clear" w:color="auto" w:fill="FFFFFF"/>
+        <w:spacing w:before="100" w:beforeAutospacing="1" w:after="24" w:line="240" w:lineRule="auto"/>
+        <w:rPr>
+          <w:rFonts w:ascii="Arial" w:eastAsia="Times New Roman" w:hAnsi="Arial" w:cs="Arial"/>
+          <w:color w:val="222222"/>
+          <w:sz w:val="21"/>
+          <w:szCs w:val="21"/>
+        </w:rPr>
+      </w:pPr>
+      <w:r>
+        <w:rPr>
+          <w:rFonts w:ascii="Arial" w:eastAsia="Times New Roman" w:hAnsi="Arial" w:cs="Arial"/>
+          <w:color w:val="222222"/>
+          <w:sz w:val="21"/>
+          <w:szCs w:val="21"/>
+        </w:rPr>
+        <w:t>Create a set </w:t>
+      </w:r>
+      <w:r>
+        <w:rPr>
+          <w:rFonts w:ascii="Arial" w:eastAsia="Times New Roman" w:hAnsi="Arial" w:cs="Arial"/>
+          <w:i/>
+          <w:iCs/>
+          <w:color w:val="222222"/>
+          <w:sz w:val="21"/>
+          <w:szCs w:val="21"/>
+        </w:rPr>
+        <w:t>mstSet</w:t>
+      </w:r>
+      <w:r>
+        <w:rPr>
+          <w:rFonts w:ascii="Arial" w:eastAsia="Times New Roman" w:hAnsi="Arial" w:cs="Arial"/>
+          <w:color w:val="222222"/>
+          <w:sz w:val="21"/>
+          <w:szCs w:val="21"/>
+        </w:rPr>
+        <w:t> that keeps track of vertices already included in MST.</w:t>
+      </w:r>
+    </w:p>
+    <w:p>
+      <w:pPr>
+        <w:numPr>
+          <w:ilvl w:val="2"/>
+          <w:numId w:val="1"/>
+        </w:numPr>
+        <w:shd w:val="clear" w:color="auto" w:fill="FFFFFF"/>
+        <w:spacing w:before="100" w:beforeAutospacing="1" w:after="24" w:line="240" w:lineRule="auto"/>
+        <w:rPr>
+          <w:rFonts w:ascii="Arial" w:eastAsia="Times New Roman" w:hAnsi="Arial" w:cs="Arial"/>
+          <w:color w:val="222222"/>
+          <w:sz w:val="21"/>
+          <w:szCs w:val="21"/>
+        </w:rPr>
+      </w:pPr>
+      <w:r>
+        <w:rPr>
+          <w:rFonts w:ascii="Arial" w:eastAsia="Times New Roman" w:hAnsi="Arial" w:cs="Arial"/>
+          <w:color w:val="222222"/>
+          <w:sz w:val="21"/>
+          <w:szCs w:val="21"/>
+        </w:rPr>
+        <w:t>Assign a key value to all vertices in the input graph. Initialize all key values as INFINITE. Assign key value as 0 for the first vertex so that it is picked first.</w:t>
+      </w:r>
+    </w:p>
+    <w:p>
+      <w:pPr>
+        <w:numPr>
+          <w:ilvl w:val="2"/>
+          <w:numId w:val="1"/>
+        </w:numPr>
+        <w:shd w:val="clear" w:color="auto" w:fill="FFFFFF"/>
+        <w:spacing w:before="100" w:beforeAutospacing="1" w:after="24" w:line="240" w:lineRule="auto"/>
+        <w:rPr>
+          <w:rFonts w:ascii="Arial" w:eastAsia="Times New Roman" w:hAnsi="Arial" w:cs="Arial"/>
+          <w:color w:val="222222"/>
+          <w:sz w:val="21"/>
+          <w:szCs w:val="21"/>
+        </w:rPr>
+      </w:pPr>
+      <w:r>
+        <w:rPr>
+          <w:rFonts w:ascii="Arial" w:eastAsia="Times New Roman" w:hAnsi="Arial" w:cs="Arial"/>
+          <w:color w:val="222222"/>
+          <w:sz w:val="21"/>
+          <w:szCs w:val="21"/>
+        </w:rPr>
+        <w:t>While mstSet doesn’t include all vertices</w:t>
+      </w:r>
+    </w:p>
+    <w:p>
+      <w:pPr>
+        <w:numPr>
+          <w:ilvl w:val="3"/>
+          <w:numId w:val="1"/>
+        </w:numPr>
+        <w:shd w:val="clear" w:color="auto" w:fill="FFFFFF"/>
+        <w:spacing w:before="100" w:beforeAutospacing="1" w:after="24" w:line="240" w:lineRule="auto"/>
+        <w:rPr>
+          <w:rFonts w:ascii="Arial" w:eastAsia="Times New Roman" w:hAnsi="Arial" w:cs="Arial"/>
+          <w:color w:val="222222"/>
+          <w:sz w:val="21"/>
+          <w:szCs w:val="21"/>
+        </w:rPr>
+      </w:pPr>
+      <w:r>
+        <w:rPr>
+          <w:rFonts w:ascii="Arial" w:eastAsia="Times New Roman" w:hAnsi="Arial" w:cs="Arial"/>
+          <w:color w:val="222222"/>
+          <w:sz w:val="21"/>
+          <w:szCs w:val="21"/>
+        </w:rPr>
+        <w:t>Pick a vertex </w:t>
+      </w:r>
+      <w:r>
+        <w:rPr>
+          <w:rFonts w:ascii="Arial" w:eastAsia="Times New Roman" w:hAnsi="Arial" w:cs="Arial"/>
+          <w:i/>
+          <w:iCs/>
+          <w:color w:val="222222"/>
+          <w:sz w:val="21"/>
+          <w:szCs w:val="21"/>
+        </w:rPr>
+        <w:t>u</w:t>
+      </w:r>
+      <w:r>
+        <w:rPr>
+          <w:rFonts w:ascii="Arial" w:eastAsia="Times New Roman" w:hAnsi="Arial" w:cs="Arial"/>
+          <w:color w:val="222222"/>
+          <w:sz w:val="21"/>
+          <w:szCs w:val="21"/>
+        </w:rPr>
+        <w:t> which is not there in </w:t>
+      </w:r>
+      <w:r>
+        <w:rPr>
+          <w:rFonts w:ascii="Arial" w:eastAsia="Times New Roman" w:hAnsi="Arial" w:cs="Arial"/>
+          <w:i/>
+          <w:iCs/>
+          <w:color w:val="222222"/>
+          <w:sz w:val="21"/>
+          <w:szCs w:val="21"/>
+        </w:rPr>
+        <w:t>mstSet </w:t>
+      </w:r>
+      <w:r>
+        <w:rPr>
+          <w:rFonts w:ascii="Arial" w:eastAsia="Times New Roman" w:hAnsi="Arial" w:cs="Arial"/>
+          <w:color w:val="222222"/>
+          <w:sz w:val="21"/>
+          <w:szCs w:val="21"/>
+        </w:rPr>
+        <w:t>and has minimum key value.</w:t>
+      </w:r>
+    </w:p>
+    <w:p>
+      <w:pPr>
+        <w:numPr>
+          <w:ilvl w:val="3"/>
+          <w:numId w:val="1"/>
+        </w:numPr>
+        <w:shd w:val="clear" w:color="auto" w:fill="FFFFFF"/>
+        <w:spacing w:before="100" w:beforeAutospacing="1" w:after="24" w:line="240" w:lineRule="auto"/>
+        <w:rPr>
+          <w:rFonts w:ascii="Arial" w:eastAsia="Times New Roman" w:hAnsi="Arial" w:cs="Arial"/>
+          <w:color w:val="222222"/>
+          <w:sz w:val="21"/>
+          <w:szCs w:val="21"/>
+        </w:rPr>
+      </w:pPr>
+      <w:r>
+        <w:rPr>
+          <w:rFonts w:ascii="Arial" w:eastAsia="Times New Roman" w:hAnsi="Arial" w:cs="Arial"/>
+          <w:color w:val="222222"/>
+          <w:sz w:val="21"/>
+          <w:szCs w:val="21"/>
+        </w:rPr>
+        <w:t>Include </w:t>
+      </w:r>
+      <w:r>
+        <w:rPr>
+          <w:rFonts w:ascii="Arial" w:eastAsia="Times New Roman" w:hAnsi="Arial" w:cs="Arial"/>
+          <w:i/>
+          <w:iCs/>
+          <w:color w:val="222222"/>
+          <w:sz w:val="21"/>
+          <w:szCs w:val="21"/>
+        </w:rPr>
+        <w:t>u </w:t>
+      </w:r>
+      <w:r>
+        <w:rPr>
+          <w:rFonts w:ascii="Arial" w:eastAsia="Times New Roman" w:hAnsi="Arial" w:cs="Arial"/>
+          <w:color w:val="222222"/>
+          <w:sz w:val="21"/>
+          <w:szCs w:val="21"/>
+        </w:rPr>
+        <w:t>to mstSet.</w:t>
+      </w:r>
+    </w:p>
+    <w:p>
+      <w:pPr>
+        <w:numPr>
+          <w:ilvl w:val="3"/>
+          <w:numId w:val="1"/>
+        </w:numPr>
+        <w:shd w:val="clear" w:color="auto" w:fill="FFFFFF"/>
+        <w:spacing w:before="100" w:beforeAutospacing="1" w:after="24" w:line="240" w:lineRule="auto"/>
+        <w:rPr>
+          <w:rFonts w:ascii="Arial" w:eastAsia="Times New Roman" w:hAnsi="Arial" w:cs="Arial"/>
+          <w:color w:val="222222"/>
+          <w:sz w:val="21"/>
+          <w:szCs w:val="21"/>
+        </w:rPr>
+      </w:pPr>
+      <w:r>
+        <w:rPr>
+          <w:rFonts w:ascii="Arial" w:eastAsia="Times New Roman" w:hAnsi="Arial" w:cs="Arial"/>
+          <w:color w:val="222222"/>
+          <w:sz w:val="21"/>
+          <w:szCs w:val="21"/>
+        </w:rPr>
+        <w:t>Update key value of all adjacent vertices of </w:t>
+      </w:r>
+      <w:r>
+        <w:rPr>
+          <w:rFonts w:ascii="Arial" w:eastAsia="Times New Roman" w:hAnsi="Arial" w:cs="Arial"/>
+          <w:i/>
+          <w:iCs/>
+          <w:color w:val="222222"/>
+          <w:sz w:val="21"/>
+          <w:szCs w:val="21"/>
+        </w:rPr>
+        <w:t>u</w:t>
+      </w:r>
+      <w:r>
+        <w:rPr>
+          <w:rFonts w:ascii="Arial" w:eastAsia="Times New Roman" w:hAnsi="Arial" w:cs="Arial"/>
+          <w:color w:val="222222"/>
+          <w:sz w:val="21"/>
+          <w:szCs w:val="21"/>
+        </w:rPr>
+        <w:t>. To update the key values, iterate through all adjacent vertices. For every adjacent vertex </w:t>
+      </w:r>
+      <w:r>
+        <w:rPr>
+          <w:rFonts w:ascii="Arial" w:eastAsia="Times New Roman" w:hAnsi="Arial" w:cs="Arial"/>
+          <w:i/>
+          <w:iCs/>
+          <w:color w:val="222222"/>
+          <w:sz w:val="21"/>
+          <w:szCs w:val="21"/>
+        </w:rPr>
+        <w:t>v</w:t>
+      </w:r>
+      <w:r>
+        <w:rPr>
+          <w:rFonts w:ascii="Arial" w:eastAsia="Times New Roman" w:hAnsi="Arial" w:cs="Arial"/>
+          <w:color w:val="222222"/>
+          <w:sz w:val="21"/>
+          <w:szCs w:val="21"/>
+        </w:rPr>
+        <w:t>, if weight of edge </w:t>
+      </w:r>
+      <w:r>
+        <w:rPr>
+          <w:rFonts w:ascii="Arial" w:eastAsia="Times New Roman" w:hAnsi="Arial" w:cs="Arial"/>
+          <w:i/>
+          <w:iCs/>
+          <w:color w:val="222222"/>
+          <w:sz w:val="21"/>
+          <w:szCs w:val="21"/>
+        </w:rPr>
+        <w:t>u-v</w:t>
+      </w:r>
+      <w:r>
+        <w:rPr>
+          <w:rFonts w:ascii="Arial" w:eastAsia="Times New Roman" w:hAnsi="Arial" w:cs="Arial"/>
+          <w:color w:val="222222"/>
+          <w:sz w:val="21"/>
+          <w:szCs w:val="21"/>
+        </w:rPr>
+        <w:t> is less than the previous key value of </w:t>
+      </w:r>
+      <w:r>
+        <w:rPr>
+          <w:rFonts w:ascii="Arial" w:eastAsia="Times New Roman" w:hAnsi="Arial" w:cs="Arial"/>
+          <w:i/>
+          <w:iCs/>
+          <w:color w:val="222222"/>
+          <w:sz w:val="21"/>
+          <w:szCs w:val="21"/>
+        </w:rPr>
+        <w:t>v</w:t>
+      </w:r>
+      <w:r>
+        <w:rPr>
+          <w:rFonts w:ascii="Arial" w:eastAsia="Times New Roman" w:hAnsi="Arial" w:cs="Arial"/>
+          <w:color w:val="222222"/>
+          <w:sz w:val="21"/>
+          <w:szCs w:val="21"/>
+        </w:rPr>
+        <w:t>, update the key value as weight of </w:t>
+      </w:r>
+      <w:r>
+        <w:rPr>
+          <w:rFonts w:ascii="Arial" w:eastAsia="Times New Roman" w:hAnsi="Arial" w:cs="Arial"/>
+          <w:i/>
+          <w:iCs/>
+          <w:color w:val="222222"/>
+          <w:sz w:val="21"/>
+          <w:szCs w:val="21"/>
+        </w:rPr>
+        <w:t>u-v</w:t>
+      </w:r>
+    </w:p>
+    <w:p>
+      <w:pPr>
+        <w:pStyle w:val="ListParagraph"/>
+        <w:numPr>
+          <w:ilvl w:val="1"/>
+          <w:numId w:val="1"/>
+        </w:numPr>
+      </w:pPr>
+      <w:r>
+        <w:t>Clustering k-1 (after applying kruskal’s algorithm)</w:t>
       </w:r>
     </w:p>
     <w:p>
@@ -103,7 +1322,7 @@
         </w:numPr>
       </w:pPr>
       <w:r>
-        <w:t>Connectivity</w:t>
+        <w:t>Prefix codes (data compression) (Huffman)</w:t>
       </w:r>
     </w:p>
     <w:p>
@@ -114,14 +1333,327 @@
           <w:numId w:val="1"/>
         </w:numPr>
       </w:pPr>
-      <w:proofErr w:type="gramStart"/>
-      <w:r>
-        <w:t>Be able to</w:t>
-      </w:r>
-      <w:proofErr w:type="gramEnd"/>
-      <w:r>
-        <w:t xml:space="preserve"> analyze running time of algorithms (time complexity)</w:t>
-      </w:r>
+      <w:r>
+        <w:t>Huffman Encoding</w:t>
+      </w:r>
+    </w:p>
+    <w:p>
+      <w:pPr>
+        <w:pStyle w:val="ListParagraph"/>
+        <w:numPr>
+          <w:ilvl w:val="1"/>
+          <w:numId w:val="1"/>
+        </w:numPr>
+      </w:pPr>
+      <w:r>
+        <w:t xml:space="preserve">1. </w:t>
+      </w:r>
+      <w:r>
+        <w:t>Create a leaf node for each unique character and build a min heap of all leaf nodes (Min Heap is used as a priority queue. The value of frequency field is used to compare two nodes in min heap. Initially, the least frequent character is at root)</w:t>
+      </w:r>
+    </w:p>
+    <w:p>
+      <w:pPr>
+        <w:pStyle w:val="ListParagraph"/>
+        <w:numPr>
+          <w:ilvl w:val="1"/>
+          <w:numId w:val="1"/>
+        </w:numPr>
+      </w:pPr>
+      <w:r>
+        <w:rPr>
+          <w:bCs/>
+        </w:rPr>
+        <w:t>2.</w:t>
+      </w:r>
+      <w:r>
+        <w:t> Extract two nodes with the minimum frequency from the min heap.</w:t>
+      </w:r>
+    </w:p>
+    <w:p>
+      <w:pPr>
+        <w:pStyle w:val="ListParagraph"/>
+        <w:numPr>
+          <w:ilvl w:val="1"/>
+          <w:numId w:val="1"/>
+        </w:numPr>
+      </w:pPr>
+      <w:r>
+        <w:rPr>
+          <w:bCs/>
+        </w:rPr>
+        <w:t>3.</w:t>
+      </w:r>
+      <w:r>
+        <w:t> Create a new internal node with frequency equal to the sum of the two nodes frequencies. Make the first extracted node as its left child and the other extracted node as its right child. Add this node to the min heap.</w:t>
+      </w:r>
+    </w:p>
+    <w:p>
+      <w:pPr>
+        <w:pStyle w:val="ListParagraph"/>
+        <w:numPr>
+          <w:ilvl w:val="1"/>
+          <w:numId w:val="1"/>
+        </w:numPr>
+      </w:pPr>
+      <w:r>
+        <w:rPr>
+          <w:bCs/>
+        </w:rPr>
+        <w:t>4.</w:t>
+      </w:r>
+      <w:r>
+        <w:t> Repeat steps#2 and #3 until the heap contains only one node. The remaining node is the root node and the tree is complete.</w:t>
+      </w:r>
+    </w:p>
+    <w:p>
+      <w:pPr>
+        <w:pStyle w:val="ListParagraph"/>
+        <w:numPr>
+          <w:ilvl w:val="1"/>
+          <w:numId w:val="1"/>
+        </w:numPr>
+      </w:pPr>
+      <w:r>
+        <w:rPr>
+          <w:bCs/>
+        </w:rPr>
+        <w:t>For characters and frequency order from smallest to largest</w:t>
+      </w:r>
+    </w:p>
+    <w:p>
+      <w:pPr>
+        <w:pStyle w:val="ListParagraph"/>
+        <w:numPr>
+          <w:ilvl w:val="1"/>
+          <w:numId w:val="1"/>
+        </w:numPr>
+      </w:pPr>
+      <w:r>
+        <w:rPr>
+          <w:bCs/>
+        </w:rPr>
+        <w:t>Get the 2 minimum and combine into a tree</w:t>
+      </w:r>
+    </w:p>
+    <w:p>
+      <w:pPr>
+        <w:pStyle w:val="ListParagraph"/>
+        <w:numPr>
+          <w:ilvl w:val="1"/>
+          <w:numId w:val="1"/>
+        </w:numPr>
+      </w:pPr>
+      <w:r>
+        <w:rPr>
+          <w:bCs/>
+        </w:rPr>
+        <w:t>Add those two minimum and their combined values goes back into the frequency order tree</w:t>
+      </w:r>
+    </w:p>
+    <w:p>
+      <w:pPr>
+        <w:pStyle w:val="ListParagraph"/>
+        <w:numPr>
+          <w:ilvl w:val="1"/>
+          <w:numId w:val="1"/>
+        </w:numPr>
+      </w:pPr>
+      <w:r>
+        <w:rPr>
+          <w:bCs/>
+        </w:rPr>
+        <w:t>Get the 2 minimum again where the above value is considered</w:t>
+      </w:r>
+    </w:p>
+    <w:p>
+      <w:pPr>
+        <w:pStyle w:val="ListParagraph"/>
+        <w:numPr>
+          <w:ilvl w:val="1"/>
+          <w:numId w:val="1"/>
+        </w:numPr>
+      </w:pPr>
+      <w:r>
+        <w:rPr>
+          <w:bCs/>
+        </w:rPr>
+        <w:t>Continue to get the 2 minimum until all are gone</w:t>
+      </w:r>
+    </w:p>
+    <w:p>
+      <w:pPr>
+        <w:pStyle w:val="ListParagraph"/>
+        <w:numPr>
+          <w:ilvl w:val="1"/>
+          <w:numId w:val="1"/>
+        </w:numPr>
+      </w:pPr>
+      <w:r>
+        <w:rPr>
+          <w:bCs/>
+        </w:rPr>
+        <w:t>Assign 0’s and 1’s to the edges to give each character its value</w:t>
+      </w:r>
+    </w:p>
+    <w:p>
+      <w:pPr>
+        <w:pStyle w:val="ListParagraph"/>
+        <w:numPr>
+          <w:ilvl w:val="1"/>
+          <w:numId w:val="1"/>
+        </w:numPr>
+      </w:pPr>
+      <w:r>
+        <w:rPr>
+          <w:bCs/>
+        </w:rPr>
+        <w:t>Uses priority queue</w:t>
+      </w:r>
+    </w:p>
+    <w:p>
+      <w:pPr>
+        <w:pStyle w:val="ListParagraph"/>
+        <w:ind w:left="1440"/>
+      </w:pPr>
+    </w:p>
+    <w:p>
+      <w:pPr>
+        <w:pStyle w:val="ListParagraph"/>
+        <w:numPr>
+          <w:ilvl w:val="0"/>
+          <w:numId w:val="1"/>
+        </w:numPr>
+      </w:pPr>
+      <w:r>
+        <w:t>Priority queue using a heap, array, linked list, sorted linked list and sorted array</w:t>
+      </w:r>
+    </w:p>
+    <w:p>
+      <w:pPr>
+        <w:pStyle w:val="ListParagraph"/>
+        <w:numPr>
+          <w:ilvl w:val="1"/>
+          <w:numId w:val="1"/>
+        </w:numPr>
+      </w:pPr>
+      <w:r>
+        <w:t>Heap nlogn add/remove</w:t>
+      </w:r>
+    </w:p>
+    <w:p>
+      <w:pPr>
+        <w:pStyle w:val="ListParagraph"/>
+        <w:numPr>
+          <w:ilvl w:val="2"/>
+          <w:numId w:val="1"/>
+        </w:numPr>
+      </w:pPr>
+      <w:r>
+        <w:t>Optimum</w:t>
+      </w:r>
+    </w:p>
+    <w:p>
+      <w:pPr>
+        <w:pStyle w:val="ListParagraph"/>
+        <w:numPr>
+          <w:ilvl w:val="2"/>
+          <w:numId w:val="1"/>
+        </w:numPr>
+      </w:pPr>
+      <w:r>
+        <w:t>Add, put in last node, then sift it up</w:t>
+      </w:r>
+    </w:p>
+    <w:p>
+      <w:pPr>
+        <w:pStyle w:val="ListParagraph"/>
+        <w:numPr>
+          <w:ilvl w:val="2"/>
+          <w:numId w:val="1"/>
+        </w:numPr>
+      </w:pPr>
+      <w:r>
+        <w:t>Remove is the top node</w:t>
+      </w:r>
+    </w:p>
+    <w:p>
+      <w:pPr>
+        <w:pStyle w:val="ListParagraph"/>
+        <w:numPr>
+          <w:ilvl w:val="2"/>
+          <w:numId w:val="1"/>
+        </w:numPr>
+      </w:pPr>
+      <w:r>
+        <w:t>After top node is removed</w:t>
+      </w:r>
+    </w:p>
+    <w:p>
+      <w:pPr>
+        <w:pStyle w:val="ListParagraph"/>
+        <w:numPr>
+          <w:ilvl w:val="3"/>
+          <w:numId w:val="1"/>
+        </w:numPr>
+      </w:pPr>
+      <w:r>
+        <w:t>Take last node, put it at top, then sift down</w:t>
+      </w:r>
+    </w:p>
+    <w:p>
+      <w:pPr>
+        <w:pStyle w:val="ListParagraph"/>
+        <w:numPr>
+          <w:ilvl w:val="1"/>
+          <w:numId w:val="1"/>
+        </w:numPr>
+      </w:pPr>
+      <w:r>
+        <w:t>Linked lst, array adding 0(1) remove O(N)</w:t>
+      </w:r>
+    </w:p>
+    <w:p>
+      <w:pPr>
+        <w:pStyle w:val="ListParagraph"/>
+        <w:numPr>
+          <w:ilvl w:val="1"/>
+          <w:numId w:val="1"/>
+        </w:numPr>
+      </w:pPr>
+      <w:r>
+        <w:t>Sorted linked list sorted array adding O(n) remove O(1)</w:t>
+      </w:r>
+    </w:p>
+    <w:p>
+      <w:pPr>
+        <w:pStyle w:val="ListParagraph"/>
+        <w:numPr>
+          <w:ilvl w:val="1"/>
+          <w:numId w:val="1"/>
+        </w:numPr>
+      </w:pPr>
+      <w:r>
+        <w:t>Priority queue is least-first-out</w:t>
+      </w:r>
+    </w:p>
+    <w:p>
+      <w:pPr>
+        <w:pStyle w:val="ListParagraph"/>
+        <w:numPr>
+          <w:ilvl w:val="2"/>
+          <w:numId w:val="1"/>
+        </w:numPr>
+      </w:pPr>
+      <w:r>
+        <w:t>So, the smallest thing comes out first</w:t>
+      </w:r>
+    </w:p>
+    <w:p>
+      <w:pPr>
+        <w:pStyle w:val="ListParagraph"/>
+        <w:ind w:left="1440"/>
+      </w:pPr>
     </w:p>
     <w:sectPr>
       <w:pgSz w:w="12240" w:h="15840"/>
@@ -138,7 +1670,7 @@
   <w:abstractNum w:abstractNumId="0" w15:restartNumberingAfterBreak="0">
     <w:nsid w:val="475A01C2"/>
     <w:multiLevelType w:val="hybridMultilevel"/>
-    <w:tmpl w:val="14766618"/>
+    <w:tmpl w:val="DCD8EAC4"/>
     <w:lvl w:ilvl="0" w:tplc="FF26EE92">
       <w:numFmt w:val="bullet"/>
       <w:lvlText w:val=""/>
@@ -162,19 +1694,19 @@
         <w:rFonts w:ascii="Courier New" w:hAnsi="Courier New" w:cs="Courier New" w:hint="default"/>
       </w:rPr>
     </w:lvl>
-    <w:lvl w:ilvl="2" w:tplc="04090005" w:tentative="1">
+    <w:lvl w:ilvl="2" w:tplc="F06E4430">
       <w:start w:val="1"/>
-      <w:numFmt w:val="bullet"/>
-      <w:lvlText w:val=""/>
+      <w:numFmt w:val="decimal"/>
+      <w:lvlText w:val="%3."/>
       <w:lvlJc w:val="left"/>
       <w:pPr>
         <w:ind w:left="2160" w:hanging="360"/>
       </w:pPr>
       <w:rPr>
-        <w:rFonts w:ascii="Wingdings" w:hAnsi="Wingdings" w:hint="default"/>
+        <w:rFonts w:asciiTheme="minorHAnsi" w:eastAsiaTheme="minorEastAsia" w:hAnsiTheme="minorHAnsi" w:cstheme="minorBidi"/>
       </w:rPr>
     </w:lvl>
-    <w:lvl w:ilvl="3" w:tplc="04090001" w:tentative="1">
+    <w:lvl w:ilvl="3" w:tplc="04090001">
       <w:start w:val="1"/>
       <w:numFmt w:val="bullet"/>
       <w:lvlText w:val=""/>
@@ -247,8 +1779,160 @@
       </w:rPr>
     </w:lvl>
   </w:abstractNum>
+  <w:abstractNum w:abstractNumId="1" w15:restartNumberingAfterBreak="0">
+    <w:nsid w:val="6F2D5C82"/>
+    <w:multiLevelType w:val="multilevel"/>
+    <w:tmpl w:val="71BA7CB4"/>
+    <w:lvl w:ilvl="0">
+      <w:start w:val="1"/>
+      <w:numFmt w:val="bullet"/>
+      <w:lvlText w:val=""/>
+      <w:lvlJc w:val="left"/>
+      <w:pPr>
+        <w:tabs>
+          <w:tab w:val="num" w:pos="720"/>
+        </w:tabs>
+        <w:ind w:left="720" w:hanging="360"/>
+      </w:pPr>
+      <w:rPr>
+        <w:rFonts w:ascii="Symbol" w:hAnsi="Symbol" w:hint="default"/>
+        <w:sz w:val="20"/>
+      </w:rPr>
+    </w:lvl>
+    <w:lvl w:ilvl="1" w:tentative="1">
+      <w:start w:val="1"/>
+      <w:numFmt w:val="bullet"/>
+      <w:lvlText w:val=""/>
+      <w:lvlJc w:val="left"/>
+      <w:pPr>
+        <w:tabs>
+          <w:tab w:val="num" w:pos="1440"/>
+        </w:tabs>
+        <w:ind w:left="1440" w:hanging="360"/>
+      </w:pPr>
+      <w:rPr>
+        <w:rFonts w:ascii="Symbol" w:hAnsi="Symbol" w:hint="default"/>
+        <w:sz w:val="20"/>
+      </w:rPr>
+    </w:lvl>
+    <w:lvl w:ilvl="2" w:tentative="1">
+      <w:start w:val="1"/>
+      <w:numFmt w:val="bullet"/>
+      <w:lvlText w:val=""/>
+      <w:lvlJc w:val="left"/>
+      <w:pPr>
+        <w:tabs>
+          <w:tab w:val="num" w:pos="2160"/>
+        </w:tabs>
+        <w:ind w:left="2160" w:hanging="360"/>
+      </w:pPr>
+      <w:rPr>
+        <w:rFonts w:ascii="Symbol" w:hAnsi="Symbol" w:hint="default"/>
+        <w:sz w:val="20"/>
+      </w:rPr>
+    </w:lvl>
+    <w:lvl w:ilvl="3" w:tentative="1">
+      <w:start w:val="1"/>
+      <w:numFmt w:val="bullet"/>
+      <w:lvlText w:val=""/>
+      <w:lvlJc w:val="left"/>
+      <w:pPr>
+        <w:tabs>
+          <w:tab w:val="num" w:pos="2880"/>
+        </w:tabs>
+        <w:ind w:left="2880" w:hanging="360"/>
+      </w:pPr>
+      <w:rPr>
+        <w:rFonts w:ascii="Symbol" w:hAnsi="Symbol" w:hint="default"/>
+        <w:sz w:val="20"/>
+      </w:rPr>
+    </w:lvl>
+    <w:lvl w:ilvl="4" w:tentative="1">
+      <w:start w:val="1"/>
+      <w:numFmt w:val="bullet"/>
+      <w:lvlText w:val=""/>
+      <w:lvlJc w:val="left"/>
+      <w:pPr>
+        <w:tabs>
+          <w:tab w:val="num" w:pos="3600"/>
+        </w:tabs>
+        <w:ind w:left="3600" w:hanging="360"/>
+      </w:pPr>
+      <w:rPr>
+        <w:rFonts w:ascii="Symbol" w:hAnsi="Symbol" w:hint="default"/>
+        <w:sz w:val="20"/>
+      </w:rPr>
+    </w:lvl>
+    <w:lvl w:ilvl="5" w:tentative="1">
+      <w:start w:val="1"/>
+      <w:numFmt w:val="bullet"/>
+      <w:lvlText w:val=""/>
+      <w:lvlJc w:val="left"/>
+      <w:pPr>
+        <w:tabs>
+          <w:tab w:val="num" w:pos="4320"/>
+        </w:tabs>
+        <w:ind w:left="4320" w:hanging="360"/>
+      </w:pPr>
+      <w:rPr>
+        <w:rFonts w:ascii="Symbol" w:hAnsi="Symbol" w:hint="default"/>
+        <w:sz w:val="20"/>
+      </w:rPr>
+    </w:lvl>
+    <w:lvl w:ilvl="6" w:tentative="1">
+      <w:start w:val="1"/>
+      <w:numFmt w:val="bullet"/>
+      <w:lvlText w:val=""/>
+      <w:lvlJc w:val="left"/>
+      <w:pPr>
+        <w:tabs>
+          <w:tab w:val="num" w:pos="5040"/>
+        </w:tabs>
+        <w:ind w:left="5040" w:hanging="360"/>
+      </w:pPr>
+      <w:rPr>
+        <w:rFonts w:ascii="Symbol" w:hAnsi="Symbol" w:hint="default"/>
+        <w:sz w:val="20"/>
+      </w:rPr>
+    </w:lvl>
+    <w:lvl w:ilvl="7" w:tentative="1">
+      <w:start w:val="1"/>
+      <w:numFmt w:val="bullet"/>
+      <w:lvlText w:val=""/>
+      <w:lvlJc w:val="left"/>
+      <w:pPr>
+        <w:tabs>
+          <w:tab w:val="num" w:pos="5760"/>
+        </w:tabs>
+        <w:ind w:left="5760" w:hanging="360"/>
+      </w:pPr>
+      <w:rPr>
+        <w:rFonts w:ascii="Symbol" w:hAnsi="Symbol" w:hint="default"/>
+        <w:sz w:val="20"/>
+      </w:rPr>
+    </w:lvl>
+    <w:lvl w:ilvl="8" w:tentative="1">
+      <w:start w:val="1"/>
+      <w:numFmt w:val="bullet"/>
+      <w:lvlText w:val=""/>
+      <w:lvlJc w:val="left"/>
+      <w:pPr>
+        <w:tabs>
+          <w:tab w:val="num" w:pos="6480"/>
+        </w:tabs>
+        <w:ind w:left="6480" w:hanging="360"/>
+      </w:pPr>
+      <w:rPr>
+        <w:rFonts w:ascii="Symbol" w:hAnsi="Symbol" w:hint="default"/>
+        <w:sz w:val="20"/>
+      </w:rPr>
+    </w:lvl>
+  </w:abstractNum>
   <w:num w:numId="1">
     <w:abstractNumId w:val="0"/>
+  </w:num>
+  <w:num w:numId="2">
+    <w:abstractNumId w:val="1"/>
   </w:num>
 </w:numbering>
 </file>
@@ -651,6 +2335,25 @@
     <w:name w:val="Normal"/>
     <w:qFormat/>
   </w:style>
+  <w:style w:type="paragraph" w:styleId="Heading3">
+    <w:name w:val="heading 3"/>
+    <w:basedOn w:val="Normal"/>
+    <w:link w:val="Heading3Char"/>
+    <w:uiPriority w:val="9"/>
+    <w:qFormat/>
+    <w:rsid w:val="002D16E7"/>
+    <w:pPr>
+      <w:spacing w:before="100" w:beforeAutospacing="1" w:after="100" w:afterAutospacing="1" w:line="240" w:lineRule="auto"/>
+      <w:outlineLvl w:val="2"/>
+    </w:pPr>
+    <w:rPr>
+      <w:rFonts w:ascii="Times New Roman" w:eastAsia="Times New Roman" w:hAnsi="Times New Roman" w:cs="Times New Roman"/>
+      <w:b/>
+      <w:bCs/>
+      <w:sz w:val="27"/>
+      <w:szCs w:val="27"/>
+    </w:rPr>
+  </w:style>
   <w:style w:type="character" w:default="1" w:styleId="DefaultParagraphFont">
     <w:name w:val="Default Paragraph Font"/>
     <w:uiPriority w:val="1"/>
@@ -688,6 +2391,111 @@
       <w:ind w:left="720"/>
       <w:contextualSpacing/>
     </w:pPr>
+  </w:style>
+  <w:style w:type="character" w:customStyle="1" w:styleId="Heading3Char">
+    <w:name w:val="Heading 3 Char"/>
+    <w:basedOn w:val="DefaultParagraphFont"/>
+    <w:link w:val="Heading3"/>
+    <w:uiPriority w:val="9"/>
+    <w:rsid w:val="002D16E7"/>
+    <w:rPr>
+      <w:rFonts w:ascii="Times New Roman" w:eastAsia="Times New Roman" w:hAnsi="Times New Roman" w:cs="Times New Roman"/>
+      <w:b/>
+      <w:bCs/>
+      <w:sz w:val="27"/>
+      <w:szCs w:val="27"/>
+    </w:rPr>
+  </w:style>
+  <w:style w:type="character" w:customStyle="1" w:styleId="mi">
+    <w:name w:val="mi"/>
+    <w:basedOn w:val="DefaultParagraphFont"/>
+    <w:rsid w:val="002D16E7"/>
+  </w:style>
+  <w:style w:type="paragraph" w:styleId="HTMLPreformatted">
+    <w:name w:val="HTML Preformatted"/>
+    <w:basedOn w:val="Normal"/>
+    <w:link w:val="HTMLPreformattedChar"/>
+    <w:uiPriority w:val="99"/>
+    <w:semiHidden/>
+    <w:unhideWhenUsed/>
+    <w:rsid w:val="0053611E"/>
+    <w:pPr>
+      <w:tabs>
+        <w:tab w:val="left" w:pos="916"/>
+        <w:tab w:val="left" w:pos="1832"/>
+        <w:tab w:val="left" w:pos="2748"/>
+        <w:tab w:val="left" w:pos="3664"/>
+        <w:tab w:val="left" w:pos="4580"/>
+        <w:tab w:val="left" w:pos="5496"/>
+        <w:tab w:val="left" w:pos="6412"/>
+        <w:tab w:val="left" w:pos="7328"/>
+        <w:tab w:val="left" w:pos="8244"/>
+        <w:tab w:val="left" w:pos="9160"/>
+        <w:tab w:val="left" w:pos="10076"/>
+        <w:tab w:val="left" w:pos="10992"/>
+        <w:tab w:val="left" w:pos="11908"/>
+        <w:tab w:val="left" w:pos="12824"/>
+        <w:tab w:val="left" w:pos="13740"/>
+        <w:tab w:val="left" w:pos="14656"/>
+      </w:tabs>
+      <w:spacing w:after="0" w:line="240" w:lineRule="auto"/>
+    </w:pPr>
+    <w:rPr>
+      <w:rFonts w:ascii="Courier New" w:eastAsia="Times New Roman" w:hAnsi="Courier New" w:cs="Courier New"/>
+      <w:sz w:val="20"/>
+      <w:szCs w:val="20"/>
+    </w:rPr>
+  </w:style>
+  <w:style w:type="character" w:customStyle="1" w:styleId="HTMLPreformattedChar">
+    <w:name w:val="HTML Preformatted Char"/>
+    <w:basedOn w:val="DefaultParagraphFont"/>
+    <w:link w:val="HTMLPreformatted"/>
+    <w:uiPriority w:val="99"/>
+    <w:semiHidden/>
+    <w:rsid w:val="0053611E"/>
+    <w:rPr>
+      <w:rFonts w:ascii="Courier New" w:eastAsia="Times New Roman" w:hAnsi="Courier New" w:cs="Courier New"/>
+      <w:sz w:val="20"/>
+      <w:szCs w:val="20"/>
+    </w:rPr>
+  </w:style>
+  <w:style w:type="character" w:styleId="Strong">
+    <w:name w:val="Strong"/>
+    <w:basedOn w:val="DefaultParagraphFont"/>
+    <w:uiPriority w:val="22"/>
+    <w:qFormat/>
+    <w:rsid w:val="0053611E"/>
+    <w:rPr>
+      <w:b/>
+      <w:bCs/>
+    </w:rPr>
+  </w:style>
+  <w:style w:type="paragraph" w:styleId="NormalWeb">
+    <w:name w:val="Normal (Web)"/>
+    <w:basedOn w:val="Normal"/>
+    <w:uiPriority w:val="99"/>
+    <w:semiHidden/>
+    <w:unhideWhenUsed/>
+    <w:rsid w:val="00394965"/>
+    <w:pPr>
+      <w:spacing w:before="100" w:beforeAutospacing="1" w:after="100" w:afterAutospacing="1" w:line="240" w:lineRule="auto"/>
+    </w:pPr>
+    <w:rPr>
+      <w:rFonts w:ascii="Times New Roman" w:eastAsia="Times New Roman" w:hAnsi="Times New Roman" w:cs="Times New Roman"/>
+      <w:sz w:val="24"/>
+      <w:szCs w:val="24"/>
+    </w:rPr>
+  </w:style>
+  <w:style w:type="character" w:styleId="Emphasis">
+    <w:name w:val="Emphasis"/>
+    <w:basedOn w:val="DefaultParagraphFont"/>
+    <w:uiPriority w:val="20"/>
+    <w:qFormat/>
+    <w:rsid w:val="005018C7"/>
+    <w:rPr>
+      <w:i/>
+      <w:iCs/>
+    </w:rPr>
   </w:style>
 </w:styles>
 </file>

</xml_diff>